<commit_message>
projekt security poszerzony o funkcjonalność TOTO
przykładowe pliki projektu końcowego
</commit_message>
<xml_diff>
--- a/2019-10-20_DD_PROJEKT_KOŃCowy_ZARYS_Schemat_BAZOWY_1 SDA.docx
+++ b/2019-10-20_DD_PROJEKT_KOŃCowy_ZARYS_Schemat_BAZOWY_1 SDA.docx
@@ -109,13 +109,27 @@
           <w:tab w:val="left" w:pos="14656"/>
         </w:tabs>
         <w:spacing w:after="0" w:line="240" w:lineRule="auto"/>
-        <w:rPr>
-          <w:rFonts w:ascii="inherit" w:eastAsia="Times New Roman" w:hAnsi="inherit" w:cs="Courier New"/>
-          <w:sz w:val="28"/>
-          <w:szCs w:val="32"/>
-          <w:lang w:eastAsia="pl-PL"/>
-        </w:rPr>
-      </w:pPr>
+        <w:jc w:val="center"/>
+        <w:rPr>
+          <w:rFonts w:ascii="inherit" w:eastAsia="Times New Roman" w:hAnsi="inherit" w:cs="Courier New"/>
+          <w:color w:val="00B0F0"/>
+          <w:sz w:val="28"/>
+          <w:szCs w:val="32"/>
+          <w:u w:val="single"/>
+          <w:lang w:eastAsia="pl-PL"/>
+        </w:rPr>
+      </w:pPr>
+      <w:r>
+        <w:rPr>
+          <w:rFonts w:ascii="inherit" w:eastAsia="Times New Roman" w:hAnsi="inherit" w:cs="Courier New"/>
+          <w:color w:val="00B0F0"/>
+          <w:sz w:val="28"/>
+          <w:szCs w:val="32"/>
+          <w:u w:val="single"/>
+          <w:lang w:eastAsia="pl-PL"/>
+        </w:rPr>
+        <w:t>Z A R Y S    W S T Ę P N Y</w:t>
+      </w:r>
     </w:p>
     <w:p>
       <w:pPr>
@@ -671,6 +685,28 @@
       <w:r>
         <w:rPr>
           <w:rFonts w:ascii="inherit" w:eastAsia="Times New Roman" w:hAnsi="inherit" w:cs="Courier New"/>
+          <w:color w:val="00B050"/>
+          <w:sz w:val="28"/>
+          <w:szCs w:val="32"/>
+          <w:lang w:eastAsia="pl-PL"/>
+        </w:rPr>
+        <w:t>), inkase</w:t>
+      </w:r>
+      <w:bookmarkStart w:id="0" w:name="_GoBack"/>
+      <w:bookmarkEnd w:id="0"/>
+      <w:r>
+        <w:rPr>
+          <w:rFonts w:ascii="inherit" w:eastAsia="Times New Roman" w:hAnsi="inherit" w:cs="Courier New"/>
+          <w:color w:val="00B050"/>
+          <w:sz w:val="28"/>
+          <w:szCs w:val="32"/>
+          <w:lang w:eastAsia="pl-PL"/>
+        </w:rPr>
+        <w:t>nt</w:t>
+      </w:r>
+      <w:r>
+        <w:rPr>
+          <w:rFonts w:ascii="inherit" w:eastAsia="Times New Roman" w:hAnsi="inherit" w:cs="Courier New"/>
           <w:color w:val="FF0000"/>
           <w:sz w:val="28"/>
           <w:szCs w:val="32"/>
@@ -1010,27 +1046,7 @@
           <w:szCs w:val="32"/>
           <w:lang w:eastAsia="pl-PL"/>
         </w:rPr>
-        <w:t xml:space="preserve">Wprowadzanie </w:t>
-      </w:r>
-      <w:r>
-        <w:rPr>
-          <w:rFonts w:ascii="inherit" w:eastAsia="Times New Roman" w:hAnsi="inherit" w:cs="Courier New"/>
-          <w:color w:val="FF0000"/>
-          <w:sz w:val="28"/>
-          <w:szCs w:val="32"/>
-          <w:lang w:eastAsia="pl-PL"/>
-        </w:rPr>
-        <w:t>stanów liczników</w:t>
-      </w:r>
-      <w:r>
-        <w:rPr>
-          <w:rFonts w:ascii="inherit" w:eastAsia="Times New Roman" w:hAnsi="inherit" w:cs="Courier New"/>
-          <w:color w:val="FF0000"/>
-          <w:sz w:val="28"/>
-          <w:szCs w:val="32"/>
-          <w:lang w:eastAsia="pl-PL"/>
-        </w:rPr>
-        <w:t xml:space="preserve"> wody klienta na dany dzień (nie częściej, niż co 20 dni, odczyty do wystawienia faktury miesięcznej </w:t>
+        <w:t xml:space="preserve">Wprowadzanie stanów liczników wody klienta na dany dzień (nie częściej, niż co 20 dni, odczyty do wystawienia faktury miesięcznej </w:t>
       </w:r>
     </w:p>
     <w:p>
@@ -1118,7 +1134,37 @@
           <w:szCs w:val="32"/>
           <w:lang w:eastAsia="pl-PL"/>
         </w:rPr>
-        <w:t>? graficzna prezentacja zużycia – ostatnie 12 miesięcy</w:t>
+        <w:t>(</w:t>
+      </w:r>
+      <w:r>
+        <w:rPr>
+          <w:rFonts w:ascii="inherit" w:eastAsia="Times New Roman" w:hAnsi="inherit" w:cs="Courier New"/>
+          <w:color w:val="FF0000"/>
+          <w:sz w:val="28"/>
+          <w:szCs w:val="32"/>
+          <w:lang w:eastAsia="pl-PL"/>
+        </w:rPr>
+        <w:t>?</w:t>
+      </w:r>
+      <w:r>
+        <w:rPr>
+          <w:rFonts w:ascii="inherit" w:eastAsia="Times New Roman" w:hAnsi="inherit" w:cs="Courier New"/>
+          <w:color w:val="FF0000"/>
+          <w:sz w:val="28"/>
+          <w:szCs w:val="32"/>
+          <w:lang w:eastAsia="pl-PL"/>
+        </w:rPr>
+        <w:t>)</w:t>
+      </w:r>
+      <w:r>
+        <w:rPr>
+          <w:rFonts w:ascii="inherit" w:eastAsia="Times New Roman" w:hAnsi="inherit" w:cs="Courier New"/>
+          <w:color w:val="FF0000"/>
+          <w:sz w:val="28"/>
+          <w:szCs w:val="32"/>
+          <w:lang w:eastAsia="pl-PL"/>
+        </w:rPr>
+        <w:t xml:space="preserve"> graficzna prezentacja zużycia – ostatnie 12 miesięcy</w:t>
       </w:r>
     </w:p>
     <w:p>
@@ -1226,47 +1272,7 @@
           <w:szCs w:val="32"/>
           <w:lang w:eastAsia="pl-PL"/>
         </w:rPr>
-        <w:t>O</w:t>
-      </w:r>
-      <w:r>
-        <w:rPr>
-          <w:rFonts w:ascii="inherit" w:eastAsia="Times New Roman" w:hAnsi="inherit" w:cs="Courier New"/>
-          <w:color w:val="FF0000"/>
-          <w:sz w:val="28"/>
-          <w:szCs w:val="32"/>
-          <w:lang w:eastAsia="pl-PL"/>
-        </w:rPr>
-        <w:t>dczyt</w:t>
-      </w:r>
-      <w:r>
-        <w:rPr>
-          <w:rFonts w:ascii="inherit" w:eastAsia="Times New Roman" w:hAnsi="inherit" w:cs="Courier New"/>
-          <w:color w:val="FF0000"/>
-          <w:sz w:val="28"/>
-          <w:szCs w:val="32"/>
-          <w:lang w:eastAsia="pl-PL"/>
-        </w:rPr>
-        <w:t xml:space="preserve"> z bazy danych</w:t>
-      </w:r>
-      <w:r>
-        <w:rPr>
-          <w:rFonts w:ascii="inherit" w:eastAsia="Times New Roman" w:hAnsi="inherit" w:cs="Courier New"/>
-          <w:color w:val="FF0000"/>
-          <w:sz w:val="28"/>
-          <w:szCs w:val="32"/>
-          <w:lang w:eastAsia="pl-PL"/>
-        </w:rPr>
-        <w:t xml:space="preserve"> stanów liczników w poszczególnych okresach</w:t>
-      </w:r>
-      <w:r>
-        <w:rPr>
-          <w:rFonts w:ascii="inherit" w:eastAsia="Times New Roman" w:hAnsi="inherit" w:cs="Courier New"/>
-          <w:color w:val="FF0000"/>
-          <w:sz w:val="28"/>
-          <w:szCs w:val="32"/>
-          <w:lang w:eastAsia="pl-PL"/>
-        </w:rPr>
-        <w:t xml:space="preserve"> (klient/zarządca/ księgowy)</w:t>
+        <w:t>Odczyt z bazy danych stanów liczników w poszczególnych okresach (klient/zarządca/ księgowy)</w:t>
       </w:r>
     </w:p>
     <w:p>
@@ -1397,20 +1403,18 @@
           <w:szCs w:val="32"/>
           <w:lang w:eastAsia="pl-PL"/>
         </w:rPr>
-        <w:t xml:space="preserve">Przeglądanie dokumentów – umowy, </w:t>
-      </w:r>
-      <w:proofErr w:type="spellStart"/>
-      <w:r>
-        <w:rPr>
-          <w:rFonts w:ascii="inherit" w:eastAsia="Times New Roman" w:hAnsi="inherit" w:cs="Courier New"/>
-          <w:color w:val="7030A0"/>
-          <w:sz w:val="28"/>
-          <w:szCs w:val="32"/>
-          <w:lang w:eastAsia="pl-PL"/>
-        </w:rPr>
-        <w:t>inf</w:t>
-      </w:r>
-      <w:proofErr w:type="spellEnd"/>
+        <w:t>Przeglądanie dokumentów – umowy, inf</w:t>
+      </w:r>
+      <w:r>
+        <w:rPr>
+          <w:rFonts w:ascii="inherit" w:eastAsia="Times New Roman" w:hAnsi="inherit" w:cs="Courier New"/>
+          <w:color w:val="7030A0"/>
+          <w:sz w:val="28"/>
+          <w:szCs w:val="32"/>
+          <w:lang w:eastAsia="pl-PL"/>
+        </w:rPr>
+        <w:t>ormacje</w:t>
+      </w:r>
       <w:r>
         <w:rPr>
           <w:rFonts w:ascii="inherit" w:eastAsia="Times New Roman" w:hAnsi="inherit" w:cs="Courier New"/>
@@ -1513,6 +1517,7 @@
       <w:r>
         <w:rPr>
           <w:rFonts w:ascii="inherit" w:eastAsia="Times New Roman" w:hAnsi="inherit" w:cs="Courier New"/>
+          <w:strike/>
           <w:color w:val="7030A0"/>
           <w:sz w:val="28"/>
           <w:szCs w:val="32"/>
@@ -1529,17 +1534,87 @@
           <w:szCs w:val="32"/>
           <w:lang w:eastAsia="pl-PL"/>
         </w:rPr>
-        <w:t>, hasło</w:t>
-      </w:r>
-      <w:r>
-        <w:rPr>
-          <w:rFonts w:ascii="inherit" w:eastAsia="Times New Roman" w:hAnsi="inherit" w:cs="Courier New"/>
-          <w:color w:val="7030A0"/>
-          <w:sz w:val="28"/>
-          <w:szCs w:val="32"/>
-          <w:lang w:eastAsia="pl-PL"/>
-        </w:rPr>
-        <w:t>, adres fizyczny, adres email</w:t>
+        <w:t>,</w:t>
+      </w:r>
+      <w:r>
+        <w:rPr>
+          <w:rFonts w:ascii="inherit" w:eastAsia="Times New Roman" w:hAnsi="inherit" w:cs="Courier New"/>
+          <w:color w:val="7030A0"/>
+          <w:sz w:val="28"/>
+          <w:szCs w:val="32"/>
+          <w:lang w:eastAsia="pl-PL"/>
+        </w:rPr>
+        <w:t xml:space="preserve"> </w:t>
+      </w:r>
+      <w:r>
+        <w:rPr>
+          <w:rFonts w:ascii="inherit" w:eastAsia="Times New Roman" w:hAnsi="inherit" w:cs="Courier New"/>
+          <w:color w:val="7030A0"/>
+          <w:sz w:val="28"/>
+          <w:szCs w:val="32"/>
+          <w:lang w:eastAsia="pl-PL"/>
+        </w:rPr>
+        <w:t>adres email jako login</w:t>
+      </w:r>
+      <w:r>
+        <w:rPr>
+          <w:rFonts w:ascii="inherit" w:eastAsia="Times New Roman" w:hAnsi="inherit" w:cs="Courier New"/>
+          <w:color w:val="7030A0"/>
+          <w:sz w:val="28"/>
+          <w:szCs w:val="32"/>
+          <w:lang w:eastAsia="pl-PL"/>
+        </w:rPr>
+        <w:t xml:space="preserve"> </w:t>
+      </w:r>
+      <w:r>
+        <w:rPr>
+          <w:rFonts w:ascii="inherit" w:eastAsia="Times New Roman" w:hAnsi="inherit" w:cs="Courier New"/>
+          <w:color w:val="7030A0"/>
+          <w:sz w:val="28"/>
+          <w:szCs w:val="32"/>
+          <w:lang w:eastAsia="pl-PL"/>
+        </w:rPr>
+        <w:t>,</w:t>
+      </w:r>
+      <w:r>
+        <w:rPr>
+          <w:rFonts w:ascii="inherit" w:eastAsia="Times New Roman" w:hAnsi="inherit" w:cs="Courier New"/>
+          <w:color w:val="7030A0"/>
+          <w:sz w:val="28"/>
+          <w:szCs w:val="32"/>
+          <w:lang w:eastAsia="pl-PL"/>
+        </w:rPr>
+        <w:t>hasło</w:t>
+      </w:r>
+      <w:r>
+        <w:rPr>
+          <w:rFonts w:ascii="inherit" w:eastAsia="Times New Roman" w:hAnsi="inherit" w:cs="Courier New"/>
+          <w:color w:val="7030A0"/>
+          <w:sz w:val="28"/>
+          <w:szCs w:val="32"/>
+          <w:lang w:eastAsia="pl-PL"/>
+        </w:rPr>
+        <w:t>, adres fizyczny</w:t>
+      </w:r>
+      <w:r>
+        <w:rPr>
+          <w:rFonts w:ascii="inherit" w:eastAsia="Times New Roman" w:hAnsi="inherit" w:cs="Courier New"/>
+          <w:color w:val="7030A0"/>
+          <w:sz w:val="28"/>
+          <w:szCs w:val="32"/>
+          <w:lang w:eastAsia="pl-PL"/>
+        </w:rPr>
+        <w:t>, adres do korespondencji</w:t>
+      </w:r>
+      <w:r>
+        <w:rPr>
+          <w:rFonts w:ascii="inherit" w:eastAsia="Times New Roman" w:hAnsi="inherit" w:cs="Courier New"/>
+          <w:color w:val="7030A0"/>
+          <w:sz w:val="28"/>
+          <w:szCs w:val="32"/>
+          <w:lang w:eastAsia="pl-PL"/>
+        </w:rPr>
+        <w:t>,</w:t>
       </w:r>
       <w:r>
         <w:rPr>
@@ -1745,6 +1820,7 @@
           <w:szCs w:val="32"/>
           <w:lang w:eastAsia="pl-PL"/>
         </w:rPr>
+        <w:lastRenderedPageBreak/>
         <w:t>Księgowość</w:t>
       </w:r>
       <w:r>
@@ -1755,9 +1831,35 @@
           <w:szCs w:val="32"/>
           <w:lang w:eastAsia="pl-PL"/>
         </w:rPr>
-        <w:t xml:space="preserve"> </w:t>
-      </w:r>
-      <w:r>
+        <w:t xml:space="preserve"> ( …. )</w:t>
+      </w:r>
+    </w:p>
+    <w:p>
+      <w:pPr>
+        <w:pStyle w:val="Akapitzlist"/>
+        <w:numPr>
+          <w:ilvl w:val="2"/>
+          <w:numId w:val="1"/>
+        </w:numPr>
+        <w:tabs>
+          <w:tab w:val="left" w:pos="916"/>
+          <w:tab w:val="left" w:pos="1832"/>
+          <w:tab w:val="left" w:pos="2748"/>
+          <w:tab w:val="left" w:pos="3664"/>
+          <w:tab w:val="left" w:pos="4580"/>
+          <w:tab w:val="left" w:pos="5496"/>
+          <w:tab w:val="left" w:pos="6412"/>
+          <w:tab w:val="left" w:pos="7328"/>
+          <w:tab w:val="left" w:pos="8244"/>
+          <w:tab w:val="left" w:pos="9160"/>
+          <w:tab w:val="left" w:pos="10076"/>
+          <w:tab w:val="left" w:pos="10992"/>
+          <w:tab w:val="left" w:pos="11908"/>
+          <w:tab w:val="left" w:pos="12824"/>
+          <w:tab w:val="left" w:pos="13740"/>
+          <w:tab w:val="left" w:pos="14656"/>
+        </w:tabs>
+        <w:spacing w:after="0" w:line="240" w:lineRule="auto"/>
         <w:rPr>
           <w:rFonts w:ascii="inherit" w:eastAsia="Times New Roman" w:hAnsi="inherit" w:cs="Courier New"/>
           <w:color w:val="00B0F0"/>
@@ -1765,7 +1867,46 @@
           <w:szCs w:val="32"/>
           <w:lang w:eastAsia="pl-PL"/>
         </w:rPr>
-        <w:t>( …. )</w:t>
+      </w:pPr>
+      <w:r>
+        <w:rPr>
+          <w:rFonts w:ascii="inherit" w:eastAsia="Times New Roman" w:hAnsi="inherit" w:cs="Courier New"/>
+          <w:color w:val="00B0F0"/>
+          <w:sz w:val="28"/>
+          <w:szCs w:val="32"/>
+          <w:lang w:eastAsia="pl-PL"/>
+        </w:rPr>
+        <w:t>Inkasent (</w:t>
+      </w:r>
+      <w:r>
+        <w:rPr>
+          <w:rFonts w:ascii="inherit" w:eastAsia="Times New Roman" w:hAnsi="inherit" w:cs="Courier New"/>
+          <w:color w:val="00B0F0"/>
+          <w:sz w:val="28"/>
+          <w:szCs w:val="32"/>
+          <w:lang w:eastAsia="pl-PL"/>
+        </w:rPr>
+        <w:t>użytkownik uprawniony do korekty</w:t>
+      </w:r>
+      <w:r>
+        <w:rPr>
+          <w:rFonts w:ascii="inherit" w:eastAsia="Times New Roman" w:hAnsi="inherit" w:cs="Courier New"/>
+          <w:color w:val="00B0F0"/>
+          <w:sz w:val="28"/>
+          <w:szCs w:val="32"/>
+          <w:lang w:eastAsia="pl-PL"/>
+        </w:rPr>
+        <w:t xml:space="preserve"> i wystawiania faktur</w:t>
+      </w:r>
+      <w:r>
+        <w:rPr>
+          <w:rFonts w:ascii="inherit" w:eastAsia="Times New Roman" w:hAnsi="inherit" w:cs="Courier New"/>
+          <w:color w:val="00B0F0"/>
+          <w:sz w:val="28"/>
+          <w:szCs w:val="32"/>
+          <w:lang w:eastAsia="pl-PL"/>
+        </w:rPr>
+        <w:t>)</w:t>
       </w:r>
     </w:p>
     <w:p>
@@ -1808,7 +1949,6 @@
           <w:szCs w:val="32"/>
           <w:lang w:eastAsia="pl-PL"/>
         </w:rPr>
-        <w:lastRenderedPageBreak/>
         <w:t xml:space="preserve">- czy użytkownik rejestruje się sam (publiczna rejestracja) czy </w:t>
       </w:r>
       <w:r>
@@ -2042,633 +2182,8 @@
           <w:szCs w:val="48"/>
           <w:lang w:eastAsia="pl-PL"/>
         </w:rPr>
-        <w:t>zrealizować do 3.11 w całości</w:t>
-      </w:r>
-      <w:r>
-        <w:rPr>
-          <w:rFonts w:ascii="inherit" w:eastAsia="Times New Roman" w:hAnsi="inherit" w:cs="Courier New"/>
-          <w:color w:val="FF0000"/>
-          <w:sz w:val="34"/>
-          <w:szCs w:val="44"/>
-          <w:lang w:eastAsia="pl-PL"/>
-        </w:rPr>
-        <w:t>)</w:t>
-      </w:r>
-    </w:p>
-    <w:p>
-      <w:pPr>
-        <w:pStyle w:val="Akapitzlist"/>
-        <w:numPr>
-          <w:ilvl w:val="2"/>
-          <w:numId w:val="1"/>
-        </w:numPr>
-        <w:tabs>
-          <w:tab w:val="left" w:pos="916"/>
-          <w:tab w:val="left" w:pos="1832"/>
-          <w:tab w:val="left" w:pos="2748"/>
-          <w:tab w:val="left" w:pos="3664"/>
-          <w:tab w:val="left" w:pos="4580"/>
-          <w:tab w:val="left" w:pos="5496"/>
-          <w:tab w:val="left" w:pos="6412"/>
-          <w:tab w:val="left" w:pos="7328"/>
-          <w:tab w:val="left" w:pos="8244"/>
-          <w:tab w:val="left" w:pos="9160"/>
-          <w:tab w:val="left" w:pos="10076"/>
-          <w:tab w:val="left" w:pos="10992"/>
-          <w:tab w:val="left" w:pos="11908"/>
-          <w:tab w:val="left" w:pos="12824"/>
-          <w:tab w:val="left" w:pos="13740"/>
-          <w:tab w:val="left" w:pos="14656"/>
-        </w:tabs>
-        <w:spacing w:after="0" w:line="240" w:lineRule="auto"/>
-        <w:rPr>
-          <w:rFonts w:ascii="inherit" w:eastAsia="Times New Roman" w:hAnsi="inherit" w:cs="Courier New"/>
-          <w:sz w:val="28"/>
-          <w:szCs w:val="32"/>
-          <w:lang w:eastAsia="pl-PL"/>
-        </w:rPr>
-      </w:pPr>
-      <w:r>
-        <w:rPr>
-          <w:rFonts w:ascii="inherit" w:eastAsia="Times New Roman" w:hAnsi="inherit" w:cs="Courier New"/>
-          <w:sz w:val="28"/>
-          <w:szCs w:val="32"/>
-          <w:lang w:eastAsia="pl-PL"/>
-        </w:rPr>
-        <w:t>-- lista funkcjonalności "nice-to-</w:t>
-      </w:r>
-      <w:proofErr w:type="spellStart"/>
-      <w:r>
-        <w:rPr>
-          <w:rFonts w:ascii="inherit" w:eastAsia="Times New Roman" w:hAnsi="inherit" w:cs="Courier New"/>
-          <w:sz w:val="28"/>
-          <w:szCs w:val="32"/>
-          <w:lang w:eastAsia="pl-PL"/>
-        </w:rPr>
-        <w:t>have</w:t>
-      </w:r>
-      <w:proofErr w:type="spellEnd"/>
-      <w:r>
-        <w:rPr>
-          <w:rFonts w:ascii="inherit" w:eastAsia="Times New Roman" w:hAnsi="inherit" w:cs="Courier New"/>
-          <w:sz w:val="28"/>
-          <w:szCs w:val="32"/>
-          <w:lang w:eastAsia="pl-PL"/>
-        </w:rPr>
-        <w:t>" (te funkcjonalności zrealizujemy lub sięgniemy po nie jeśli starczy czasu</w:t>
-      </w:r>
-      <w:r>
-        <w:rPr>
-          <w:rFonts w:ascii="inherit" w:eastAsia="Times New Roman" w:hAnsi="inherit" w:cs="Courier New"/>
-          <w:sz w:val="28"/>
-          <w:szCs w:val="32"/>
-          <w:lang w:eastAsia="pl-PL"/>
-        </w:rPr>
-        <w:t xml:space="preserve"> </w:t>
-      </w:r>
-    </w:p>
-    <w:p>
-      <w:pPr>
-        <w:pStyle w:val="Akapitzlist"/>
-        <w:numPr>
-          <w:ilvl w:val="3"/>
-          <w:numId w:val="2"/>
-        </w:numPr>
-        <w:tabs>
-          <w:tab w:val="left" w:pos="916"/>
-          <w:tab w:val="left" w:pos="1832"/>
-          <w:tab w:val="left" w:pos="2748"/>
-          <w:tab w:val="left" w:pos="3664"/>
-          <w:tab w:val="left" w:pos="4580"/>
-          <w:tab w:val="left" w:pos="5496"/>
-          <w:tab w:val="left" w:pos="6412"/>
-          <w:tab w:val="left" w:pos="7328"/>
-          <w:tab w:val="left" w:pos="8244"/>
-          <w:tab w:val="left" w:pos="9160"/>
-          <w:tab w:val="left" w:pos="10076"/>
-          <w:tab w:val="left" w:pos="10992"/>
-          <w:tab w:val="left" w:pos="11908"/>
-          <w:tab w:val="left" w:pos="12824"/>
-          <w:tab w:val="left" w:pos="13740"/>
-          <w:tab w:val="left" w:pos="14656"/>
-        </w:tabs>
-        <w:spacing w:after="0" w:line="240" w:lineRule="auto"/>
-        <w:rPr>
-          <w:rFonts w:ascii="inherit" w:eastAsia="Times New Roman" w:hAnsi="inherit" w:cs="Courier New"/>
-          <w:sz w:val="28"/>
-          <w:szCs w:val="32"/>
-          <w:lang w:eastAsia="pl-PL"/>
-        </w:rPr>
-      </w:pPr>
-      <w:r>
-        <w:rPr>
-          <w:rFonts w:ascii="inherit" w:eastAsia="Times New Roman" w:hAnsi="inherit" w:cs="Courier New"/>
-          <w:color w:val="7030A0"/>
-          <w:sz w:val="28"/>
-          <w:szCs w:val="32"/>
-          <w:lang w:eastAsia="pl-PL"/>
-        </w:rPr>
-        <w:t xml:space="preserve"> fakturowanie, </w:t>
-      </w:r>
-    </w:p>
-    <w:p>
-      <w:pPr>
-        <w:pStyle w:val="Akapitzlist"/>
-        <w:numPr>
-          <w:ilvl w:val="3"/>
-          <w:numId w:val="2"/>
-        </w:numPr>
-        <w:tabs>
-          <w:tab w:val="left" w:pos="916"/>
-          <w:tab w:val="left" w:pos="1832"/>
-          <w:tab w:val="left" w:pos="2748"/>
-          <w:tab w:val="left" w:pos="3664"/>
-          <w:tab w:val="left" w:pos="4580"/>
-          <w:tab w:val="left" w:pos="5496"/>
-          <w:tab w:val="left" w:pos="6412"/>
-          <w:tab w:val="left" w:pos="7328"/>
-          <w:tab w:val="left" w:pos="8244"/>
-          <w:tab w:val="left" w:pos="9160"/>
-          <w:tab w:val="left" w:pos="10076"/>
-          <w:tab w:val="left" w:pos="10992"/>
-          <w:tab w:val="left" w:pos="11908"/>
-          <w:tab w:val="left" w:pos="12824"/>
-          <w:tab w:val="left" w:pos="13740"/>
-          <w:tab w:val="left" w:pos="14656"/>
-        </w:tabs>
-        <w:spacing w:after="0" w:line="240" w:lineRule="auto"/>
-        <w:rPr>
-          <w:rFonts w:ascii="inherit" w:eastAsia="Times New Roman" w:hAnsi="inherit" w:cs="Courier New"/>
-          <w:sz w:val="28"/>
-          <w:szCs w:val="32"/>
-          <w:lang w:eastAsia="pl-PL"/>
-        </w:rPr>
-      </w:pPr>
-      <w:r>
-        <w:rPr>
-          <w:rFonts w:ascii="inherit" w:eastAsia="Times New Roman" w:hAnsi="inherit" w:cs="Courier New"/>
-          <w:color w:val="7030A0"/>
-          <w:sz w:val="28"/>
-          <w:szCs w:val="32"/>
-          <w:lang w:eastAsia="pl-PL"/>
-        </w:rPr>
-        <w:t>ewid</w:t>
-      </w:r>
-      <w:r>
-        <w:rPr>
-          <w:rFonts w:ascii="inherit" w:eastAsia="Times New Roman" w:hAnsi="inherit" w:cs="Courier New"/>
-          <w:color w:val="7030A0"/>
-          <w:sz w:val="28"/>
-          <w:szCs w:val="32"/>
-          <w:lang w:eastAsia="pl-PL"/>
-        </w:rPr>
-        <w:t>e</w:t>
-      </w:r>
-      <w:r>
-        <w:rPr>
-          <w:rFonts w:ascii="inherit" w:eastAsia="Times New Roman" w:hAnsi="inherit" w:cs="Courier New"/>
-          <w:color w:val="7030A0"/>
-          <w:sz w:val="28"/>
-          <w:szCs w:val="32"/>
-          <w:lang w:eastAsia="pl-PL"/>
-        </w:rPr>
-        <w:t xml:space="preserve">ncja wpłat należności za faktury, </w:t>
-      </w:r>
-    </w:p>
-    <w:p>
-      <w:pPr>
-        <w:pStyle w:val="Akapitzlist"/>
-        <w:numPr>
-          <w:ilvl w:val="3"/>
-          <w:numId w:val="2"/>
-        </w:numPr>
-        <w:tabs>
-          <w:tab w:val="left" w:pos="916"/>
-          <w:tab w:val="left" w:pos="1832"/>
-          <w:tab w:val="left" w:pos="2748"/>
-          <w:tab w:val="left" w:pos="3664"/>
-          <w:tab w:val="left" w:pos="4580"/>
-          <w:tab w:val="left" w:pos="5496"/>
-          <w:tab w:val="left" w:pos="6412"/>
-          <w:tab w:val="left" w:pos="7328"/>
-          <w:tab w:val="left" w:pos="8244"/>
-          <w:tab w:val="left" w:pos="9160"/>
-          <w:tab w:val="left" w:pos="10076"/>
-          <w:tab w:val="left" w:pos="10992"/>
-          <w:tab w:val="left" w:pos="11908"/>
-          <w:tab w:val="left" w:pos="12824"/>
-          <w:tab w:val="left" w:pos="13740"/>
-          <w:tab w:val="left" w:pos="14656"/>
-        </w:tabs>
-        <w:spacing w:after="0" w:line="240" w:lineRule="auto"/>
-        <w:rPr>
-          <w:rFonts w:ascii="inherit" w:eastAsia="Times New Roman" w:hAnsi="inherit" w:cs="Courier New"/>
-          <w:sz w:val="28"/>
-          <w:szCs w:val="32"/>
-          <w:lang w:eastAsia="pl-PL"/>
-        </w:rPr>
-      </w:pPr>
-      <w:r>
-        <w:rPr>
-          <w:rFonts w:ascii="inherit" w:eastAsia="Times New Roman" w:hAnsi="inherit" w:cs="Courier New"/>
-          <w:color w:val="7030A0"/>
-          <w:sz w:val="28"/>
-          <w:szCs w:val="32"/>
-          <w:lang w:eastAsia="pl-PL"/>
-        </w:rPr>
-        <w:t xml:space="preserve">system </w:t>
-      </w:r>
-      <w:r>
-        <w:rPr>
-          <w:rFonts w:ascii="inherit" w:eastAsia="Times New Roman" w:hAnsi="inherit" w:cs="Courier New"/>
-          <w:color w:val="7030A0"/>
-          <w:sz w:val="28"/>
-          <w:szCs w:val="32"/>
-          <w:lang w:eastAsia="pl-PL"/>
-        </w:rPr>
-        <w:t>powiadomień o zdarzeniach księgowych (</w:t>
-      </w:r>
-      <w:proofErr w:type="spellStart"/>
-      <w:r>
-        <w:rPr>
-          <w:rFonts w:ascii="inherit" w:eastAsia="Times New Roman" w:hAnsi="inherit" w:cs="Courier New"/>
-          <w:color w:val="7030A0"/>
-          <w:sz w:val="28"/>
-          <w:szCs w:val="32"/>
-          <w:lang w:eastAsia="pl-PL"/>
-        </w:rPr>
-        <w:t>mail,sms</w:t>
-      </w:r>
-      <w:proofErr w:type="spellEnd"/>
-      <w:r>
-        <w:rPr>
-          <w:rFonts w:ascii="inherit" w:eastAsia="Times New Roman" w:hAnsi="inherit" w:cs="Courier New"/>
-          <w:color w:val="7030A0"/>
-          <w:sz w:val="28"/>
-          <w:szCs w:val="32"/>
-          <w:lang w:eastAsia="pl-PL"/>
-        </w:rPr>
-        <w:t xml:space="preserve">), </w:t>
-      </w:r>
-    </w:p>
-    <w:p>
-      <w:pPr>
-        <w:pStyle w:val="Akapitzlist"/>
-        <w:numPr>
-          <w:ilvl w:val="3"/>
-          <w:numId w:val="2"/>
-        </w:numPr>
-        <w:tabs>
-          <w:tab w:val="left" w:pos="916"/>
-          <w:tab w:val="left" w:pos="1832"/>
-          <w:tab w:val="left" w:pos="2748"/>
-          <w:tab w:val="left" w:pos="3664"/>
-          <w:tab w:val="left" w:pos="4580"/>
-          <w:tab w:val="left" w:pos="5496"/>
-          <w:tab w:val="left" w:pos="6412"/>
-          <w:tab w:val="left" w:pos="7328"/>
-          <w:tab w:val="left" w:pos="8244"/>
-          <w:tab w:val="left" w:pos="9160"/>
-          <w:tab w:val="left" w:pos="10076"/>
-          <w:tab w:val="left" w:pos="10992"/>
-          <w:tab w:val="left" w:pos="11908"/>
-          <w:tab w:val="left" w:pos="12824"/>
-          <w:tab w:val="left" w:pos="13740"/>
-          <w:tab w:val="left" w:pos="14656"/>
-        </w:tabs>
-        <w:spacing w:after="0" w:line="240" w:lineRule="auto"/>
-        <w:rPr>
-          <w:rFonts w:ascii="inherit" w:eastAsia="Times New Roman" w:hAnsi="inherit" w:cs="Courier New"/>
-          <w:sz w:val="28"/>
-          <w:szCs w:val="32"/>
-          <w:lang w:eastAsia="pl-PL"/>
-        </w:rPr>
-      </w:pPr>
-      <w:r>
-        <w:rPr>
-          <w:rFonts w:ascii="inherit" w:eastAsia="Times New Roman" w:hAnsi="inherit" w:cs="Courier New"/>
-          <w:color w:val="7030A0"/>
-          <w:sz w:val="28"/>
-          <w:szCs w:val="32"/>
-          <w:lang w:eastAsia="pl-PL"/>
-        </w:rPr>
-        <w:t>wymiana</w:t>
-      </w:r>
-      <w:r>
-        <w:rPr>
-          <w:rFonts w:ascii="inherit" w:eastAsia="Times New Roman" w:hAnsi="inherit" w:cs="Courier New"/>
-          <w:color w:val="7030A0"/>
-          <w:sz w:val="28"/>
-          <w:szCs w:val="32"/>
-          <w:lang w:eastAsia="pl-PL"/>
-        </w:rPr>
-        <w:t xml:space="preserve"> licznika (dopisanie i uaktywnienie kolejnego licznika, </w:t>
-      </w:r>
-    </w:p>
-    <w:p>
-      <w:pPr>
-        <w:pStyle w:val="Akapitzlist"/>
-        <w:numPr>
-          <w:ilvl w:val="3"/>
-          <w:numId w:val="2"/>
-        </w:numPr>
-        <w:tabs>
-          <w:tab w:val="left" w:pos="916"/>
-          <w:tab w:val="left" w:pos="1832"/>
-          <w:tab w:val="left" w:pos="2748"/>
-          <w:tab w:val="left" w:pos="3664"/>
-          <w:tab w:val="left" w:pos="4580"/>
-          <w:tab w:val="left" w:pos="5496"/>
-          <w:tab w:val="left" w:pos="6412"/>
-          <w:tab w:val="left" w:pos="7328"/>
-          <w:tab w:val="left" w:pos="8244"/>
-          <w:tab w:val="left" w:pos="9160"/>
-          <w:tab w:val="left" w:pos="10076"/>
-          <w:tab w:val="left" w:pos="10992"/>
-          <w:tab w:val="left" w:pos="11908"/>
-          <w:tab w:val="left" w:pos="12824"/>
-          <w:tab w:val="left" w:pos="13740"/>
-          <w:tab w:val="left" w:pos="14656"/>
-        </w:tabs>
-        <w:spacing w:after="0" w:line="240" w:lineRule="auto"/>
-        <w:rPr>
-          <w:rFonts w:ascii="inherit" w:eastAsia="Times New Roman" w:hAnsi="inherit" w:cs="Courier New"/>
-          <w:sz w:val="28"/>
-          <w:szCs w:val="32"/>
-          <w:lang w:eastAsia="pl-PL"/>
-        </w:rPr>
-      </w:pPr>
-      <w:r>
-        <w:rPr>
-          <w:rFonts w:ascii="inherit" w:eastAsia="Times New Roman" w:hAnsi="inherit" w:cs="Courier New"/>
-          <w:color w:val="7030A0"/>
-          <w:sz w:val="28"/>
-          <w:szCs w:val="32"/>
-          <w:lang w:eastAsia="pl-PL"/>
-        </w:rPr>
-        <w:t>dezaktywacja „starego”</w:t>
-      </w:r>
-      <w:r>
-        <w:rPr>
-          <w:rFonts w:ascii="inherit" w:eastAsia="Times New Roman" w:hAnsi="inherit" w:cs="Courier New"/>
-          <w:color w:val="7030A0"/>
-          <w:sz w:val="28"/>
-          <w:szCs w:val="32"/>
-          <w:lang w:eastAsia="pl-PL"/>
-        </w:rPr>
-        <w:t>(wymienionego)</w:t>
-      </w:r>
-      <w:r>
-        <w:rPr>
-          <w:rFonts w:ascii="inherit" w:eastAsia="Times New Roman" w:hAnsi="inherit" w:cs="Courier New"/>
-          <w:color w:val="7030A0"/>
-          <w:sz w:val="28"/>
-          <w:szCs w:val="32"/>
-          <w:lang w:eastAsia="pl-PL"/>
-        </w:rPr>
-        <w:t xml:space="preserve"> </w:t>
-      </w:r>
-      <w:r>
-        <w:rPr>
-          <w:rFonts w:ascii="inherit" w:eastAsia="Times New Roman" w:hAnsi="inherit" w:cs="Courier New"/>
-          <w:color w:val="7030A0"/>
-          <w:sz w:val="28"/>
-          <w:szCs w:val="32"/>
-          <w:lang w:eastAsia="pl-PL"/>
-        </w:rPr>
-        <w:t xml:space="preserve">licznika </w:t>
-      </w:r>
-      <w:r>
-        <w:rPr>
-          <w:rFonts w:ascii="inherit" w:eastAsia="Times New Roman" w:hAnsi="inherit" w:cs="Courier New"/>
-          <w:color w:val="7030A0"/>
-          <w:sz w:val="28"/>
-          <w:szCs w:val="32"/>
-          <w:lang w:eastAsia="pl-PL"/>
-        </w:rPr>
-        <w:t xml:space="preserve">bez kasowania archiwalnych danych, </w:t>
-      </w:r>
-    </w:p>
-    <w:p>
-      <w:pPr>
-        <w:pStyle w:val="Akapitzlist"/>
-        <w:numPr>
-          <w:ilvl w:val="3"/>
-          <w:numId w:val="2"/>
-        </w:numPr>
-        <w:tabs>
-          <w:tab w:val="left" w:pos="916"/>
-          <w:tab w:val="left" w:pos="1832"/>
-          <w:tab w:val="left" w:pos="2748"/>
-          <w:tab w:val="left" w:pos="3664"/>
-          <w:tab w:val="left" w:pos="4580"/>
-          <w:tab w:val="left" w:pos="5496"/>
-          <w:tab w:val="left" w:pos="6412"/>
-          <w:tab w:val="left" w:pos="7328"/>
-          <w:tab w:val="left" w:pos="8244"/>
-          <w:tab w:val="left" w:pos="9160"/>
-          <w:tab w:val="left" w:pos="10076"/>
-          <w:tab w:val="left" w:pos="10992"/>
-          <w:tab w:val="left" w:pos="11908"/>
-          <w:tab w:val="left" w:pos="12824"/>
-          <w:tab w:val="left" w:pos="13740"/>
-          <w:tab w:val="left" w:pos="14656"/>
-        </w:tabs>
-        <w:spacing w:after="0" w:line="240" w:lineRule="auto"/>
-        <w:rPr>
-          <w:rFonts w:ascii="inherit" w:eastAsia="Times New Roman" w:hAnsi="inherit" w:cs="Courier New"/>
-          <w:sz w:val="28"/>
-          <w:szCs w:val="32"/>
-          <w:lang w:eastAsia="pl-PL"/>
-        </w:rPr>
-      </w:pPr>
-      <w:r>
-        <w:rPr>
-          <w:rFonts w:ascii="inherit" w:eastAsia="Times New Roman" w:hAnsi="inherit" w:cs="Courier New"/>
-          <w:color w:val="7030A0"/>
-          <w:sz w:val="28"/>
-          <w:szCs w:val="32"/>
-          <w:lang w:eastAsia="pl-PL"/>
-        </w:rPr>
-        <w:t xml:space="preserve">dodanie </w:t>
-      </w:r>
-      <w:r>
-        <w:rPr>
-          <w:rFonts w:ascii="inherit" w:eastAsia="Times New Roman" w:hAnsi="inherit" w:cs="Courier New"/>
-          <w:color w:val="7030A0"/>
-          <w:sz w:val="28"/>
-          <w:szCs w:val="32"/>
-          <w:lang w:eastAsia="pl-PL"/>
-        </w:rPr>
-        <w:t xml:space="preserve">kolejnej </w:t>
-      </w:r>
-      <w:r>
-        <w:rPr>
-          <w:rFonts w:ascii="inherit" w:eastAsia="Times New Roman" w:hAnsi="inherit" w:cs="Courier New"/>
-          <w:color w:val="7030A0"/>
-          <w:sz w:val="28"/>
-          <w:szCs w:val="32"/>
-          <w:lang w:eastAsia="pl-PL"/>
-        </w:rPr>
-        <w:t>umowy w innym punkcie odbioru</w:t>
-      </w:r>
-      <w:r>
-        <w:rPr>
-          <w:rFonts w:ascii="inherit" w:eastAsia="Times New Roman" w:hAnsi="inherit" w:cs="Courier New"/>
-          <w:color w:val="7030A0"/>
-          <w:sz w:val="28"/>
-          <w:szCs w:val="32"/>
-          <w:lang w:eastAsia="pl-PL"/>
-        </w:rPr>
-        <w:t xml:space="preserve"> (inny adres fizyczny tego samego klienta, np. drugi dom, wydzielone mieszkanie</w:t>
-      </w:r>
-      <w:r>
-        <w:rPr>
-          <w:rFonts w:ascii="inherit" w:eastAsia="Times New Roman" w:hAnsi="inherit" w:cs="Courier New"/>
-          <w:color w:val="7030A0"/>
-          <w:sz w:val="28"/>
-          <w:szCs w:val="32"/>
-          <w:lang w:eastAsia="pl-PL"/>
-        </w:rPr>
-        <w:t>,</w:t>
-      </w:r>
-      <w:r>
-        <w:rPr>
-          <w:rFonts w:ascii="inherit" w:eastAsia="Times New Roman" w:hAnsi="inherit" w:cs="Courier New"/>
-          <w:color w:val="7030A0"/>
-          <w:sz w:val="28"/>
-          <w:szCs w:val="32"/>
-          <w:lang w:eastAsia="pl-PL"/>
-        </w:rPr>
-        <w:t xml:space="preserve"> domek letniskowy</w:t>
-      </w:r>
-      <w:r>
-        <w:rPr>
-          <w:rFonts w:ascii="inherit" w:eastAsia="Times New Roman" w:hAnsi="inherit" w:cs="Courier New"/>
-          <w:color w:val="7030A0"/>
-          <w:sz w:val="28"/>
-          <w:szCs w:val="32"/>
-          <w:lang w:eastAsia="pl-PL"/>
-        </w:rPr>
-        <w:t xml:space="preserve"> </w:t>
-      </w:r>
-    </w:p>
-    <w:p>
-      <w:pPr>
-        <w:pStyle w:val="Akapitzlist"/>
-        <w:numPr>
-          <w:ilvl w:val="3"/>
-          <w:numId w:val="2"/>
-        </w:numPr>
-        <w:tabs>
-          <w:tab w:val="left" w:pos="916"/>
-          <w:tab w:val="left" w:pos="1832"/>
-          <w:tab w:val="left" w:pos="2748"/>
-          <w:tab w:val="left" w:pos="3664"/>
-          <w:tab w:val="left" w:pos="4580"/>
-          <w:tab w:val="left" w:pos="5496"/>
-          <w:tab w:val="left" w:pos="6412"/>
-          <w:tab w:val="left" w:pos="7328"/>
-          <w:tab w:val="left" w:pos="8244"/>
-          <w:tab w:val="left" w:pos="9160"/>
-          <w:tab w:val="left" w:pos="10076"/>
-          <w:tab w:val="left" w:pos="10992"/>
-          <w:tab w:val="left" w:pos="11908"/>
-          <w:tab w:val="left" w:pos="12824"/>
-          <w:tab w:val="left" w:pos="13740"/>
-          <w:tab w:val="left" w:pos="14656"/>
-        </w:tabs>
-        <w:spacing w:after="0" w:line="240" w:lineRule="auto"/>
-        <w:rPr>
-          <w:rFonts w:ascii="inherit" w:eastAsia="Times New Roman" w:hAnsi="inherit" w:cs="Courier New"/>
-          <w:sz w:val="28"/>
-          <w:szCs w:val="32"/>
-          <w:lang w:eastAsia="pl-PL"/>
-        </w:rPr>
-      </w:pPr>
-      <w:r>
-        <w:rPr>
-          <w:rFonts w:ascii="inherit" w:eastAsia="Times New Roman" w:hAnsi="inherit" w:cs="Courier New"/>
-          <w:color w:val="7030A0"/>
-          <w:sz w:val="28"/>
-          <w:szCs w:val="32"/>
-          <w:lang w:eastAsia="pl-PL"/>
-        </w:rPr>
-        <w:t>zamknięcie umowy</w:t>
-      </w:r>
-      <w:r>
-        <w:rPr>
-          <w:rFonts w:ascii="inherit" w:eastAsia="Times New Roman" w:hAnsi="inherit" w:cs="Courier New"/>
-          <w:color w:val="7030A0"/>
-          <w:sz w:val="28"/>
-          <w:szCs w:val="32"/>
-          <w:lang w:eastAsia="pl-PL"/>
-        </w:rPr>
-        <w:t>]</w:t>
-      </w:r>
-    </w:p>
-    <w:p>
-      <w:pPr>
-        <w:pStyle w:val="Akapitzlist"/>
-        <w:numPr>
-          <w:ilvl w:val="0"/>
-          <w:numId w:val="1"/>
-        </w:numPr>
-        <w:tabs>
-          <w:tab w:val="left" w:pos="916"/>
-          <w:tab w:val="left" w:pos="1832"/>
-          <w:tab w:val="left" w:pos="2748"/>
-          <w:tab w:val="left" w:pos="3664"/>
-          <w:tab w:val="left" w:pos="4580"/>
-          <w:tab w:val="left" w:pos="5496"/>
-          <w:tab w:val="left" w:pos="6412"/>
-          <w:tab w:val="left" w:pos="7328"/>
-          <w:tab w:val="left" w:pos="8244"/>
-          <w:tab w:val="left" w:pos="9160"/>
-          <w:tab w:val="left" w:pos="10076"/>
-          <w:tab w:val="left" w:pos="10992"/>
-          <w:tab w:val="left" w:pos="11908"/>
-          <w:tab w:val="left" w:pos="12824"/>
-          <w:tab w:val="left" w:pos="13740"/>
-          <w:tab w:val="left" w:pos="14656"/>
-        </w:tabs>
-        <w:spacing w:after="0" w:line="240" w:lineRule="auto"/>
-        <w:rPr>
-          <w:rFonts w:ascii="inherit" w:eastAsia="Times New Roman" w:hAnsi="inherit" w:cs="Courier New"/>
-          <w:sz w:val="28"/>
-          <w:szCs w:val="32"/>
-          <w:lang w:eastAsia="pl-PL"/>
-        </w:rPr>
-      </w:pPr>
-      <w:r>
-        <w:rPr>
-          <w:rFonts w:ascii="inherit" w:eastAsia="Times New Roman" w:hAnsi="inherit" w:cs="Courier New"/>
-          <w:sz w:val="28"/>
-          <w:szCs w:val="32"/>
-          <w:lang w:eastAsia="pl-PL"/>
-        </w:rPr>
-        <w:t>-- daty - kiedy planujemy skonsultować i "oddać" jakie funkcjonalności.</w:t>
-      </w:r>
-      <w:r>
-        <w:rPr>
-          <w:rFonts w:ascii="inherit" w:eastAsia="Times New Roman" w:hAnsi="inherit" w:cs="Courier New"/>
-          <w:sz w:val="28"/>
-          <w:szCs w:val="32"/>
-          <w:lang w:eastAsia="pl-PL"/>
-        </w:rPr>
-        <w:t xml:space="preserve"> </w:t>
-      </w:r>
-      <w:r>
-        <w:rPr>
-          <w:rFonts w:ascii="inherit" w:eastAsia="Times New Roman" w:hAnsi="inherit" w:cs="Courier New"/>
-          <w:color w:val="FF0000"/>
-          <w:sz w:val="36"/>
-          <w:szCs w:val="48"/>
-          <w:lang w:eastAsia="pl-PL"/>
-        </w:rPr>
-        <w:t xml:space="preserve">( </w:t>
-      </w:r>
-      <w:bookmarkStart w:id="0" w:name="_GoBack"/>
+        <w:t>zrealizować </w:t>
+      </w:r>
       <w:r>
         <w:rPr>
           <w:rFonts w:ascii="inherit" w:eastAsia="Times New Roman" w:hAnsi="inherit" w:cs="Courier New"/>
@@ -2680,28 +2195,679 @@
           <w:u w:val="single"/>
           <w:lang w:eastAsia="pl-PL"/>
         </w:rPr>
-        <w:t>TYLKO 2 TYGODNIE NA CAŁOŚĆ</w:t>
-      </w:r>
-      <w:r>
-        <w:rPr>
-          <w:rFonts w:ascii="inherit" w:eastAsia="Times New Roman" w:hAnsi="inherit" w:cs="Courier New"/>
+        <w:t>do 3</w:t>
+      </w:r>
+      <w:r>
+        <w:rPr>
+          <w:rFonts w:ascii="inherit" w:eastAsia="Times New Roman" w:hAnsi="inherit" w:cs="Courier New"/>
+          <w:b/>
+          <w:bCs/>
           <w:color w:val="FF0000"/>
           <w:sz w:val="36"/>
           <w:szCs w:val="48"/>
-          <w:lang w:eastAsia="pl-PL"/>
-        </w:rPr>
-        <w:t xml:space="preserve"> </w:t>
-      </w:r>
-      <w:bookmarkEnd w:id="0"/>
-      <w:r>
-        <w:rPr>
-          <w:rFonts w:ascii="inherit" w:eastAsia="Times New Roman" w:hAnsi="inherit" w:cs="Courier New"/>
+          <w:u w:val="single"/>
+          <w:lang w:eastAsia="pl-PL"/>
+        </w:rPr>
+        <w:t xml:space="preserve"> listopada 2019 r.</w:t>
+      </w:r>
+      <w:r>
+        <w:rPr>
+          <w:rFonts w:ascii="inherit" w:eastAsia="Times New Roman" w:hAnsi="inherit" w:cs="Courier New"/>
+          <w:b/>
+          <w:bCs/>
           <w:color w:val="FF0000"/>
           <w:sz w:val="36"/>
           <w:szCs w:val="48"/>
           <w:lang w:eastAsia="pl-PL"/>
         </w:rPr>
-        <w:t>!!! )</w:t>
+        <w:t xml:space="preserve"> w całości</w:t>
+      </w:r>
+      <w:r>
+        <w:rPr>
+          <w:rFonts w:ascii="inherit" w:eastAsia="Times New Roman" w:hAnsi="inherit" w:cs="Courier New"/>
+          <w:color w:val="FF0000"/>
+          <w:sz w:val="34"/>
+          <w:szCs w:val="44"/>
+          <w:lang w:eastAsia="pl-PL"/>
+        </w:rPr>
+        <w:t>)</w:t>
+      </w:r>
+    </w:p>
+    <w:p>
+      <w:pPr>
+        <w:pStyle w:val="Akapitzlist"/>
+        <w:numPr>
+          <w:ilvl w:val="2"/>
+          <w:numId w:val="1"/>
+        </w:numPr>
+        <w:tabs>
+          <w:tab w:val="left" w:pos="916"/>
+          <w:tab w:val="left" w:pos="1832"/>
+          <w:tab w:val="left" w:pos="2748"/>
+          <w:tab w:val="left" w:pos="3664"/>
+          <w:tab w:val="left" w:pos="4580"/>
+          <w:tab w:val="left" w:pos="5496"/>
+          <w:tab w:val="left" w:pos="6412"/>
+          <w:tab w:val="left" w:pos="7328"/>
+          <w:tab w:val="left" w:pos="8244"/>
+          <w:tab w:val="left" w:pos="9160"/>
+          <w:tab w:val="left" w:pos="10076"/>
+          <w:tab w:val="left" w:pos="10992"/>
+          <w:tab w:val="left" w:pos="11908"/>
+          <w:tab w:val="left" w:pos="12824"/>
+          <w:tab w:val="left" w:pos="13740"/>
+          <w:tab w:val="left" w:pos="14656"/>
+        </w:tabs>
+        <w:spacing w:after="0" w:line="240" w:lineRule="auto"/>
+        <w:rPr>
+          <w:rFonts w:ascii="inherit" w:eastAsia="Times New Roman" w:hAnsi="inherit" w:cs="Courier New"/>
+          <w:sz w:val="28"/>
+          <w:szCs w:val="32"/>
+          <w:lang w:eastAsia="pl-PL"/>
+        </w:rPr>
+      </w:pPr>
+      <w:r>
+        <w:rPr>
+          <w:rFonts w:ascii="inherit" w:eastAsia="Times New Roman" w:hAnsi="inherit" w:cs="Courier New"/>
+          <w:sz w:val="28"/>
+          <w:szCs w:val="32"/>
+          <w:lang w:eastAsia="pl-PL"/>
+        </w:rPr>
+        <w:t>-- lista funkcjonalności "nice-to-</w:t>
+      </w:r>
+      <w:proofErr w:type="spellStart"/>
+      <w:r>
+        <w:rPr>
+          <w:rFonts w:ascii="inherit" w:eastAsia="Times New Roman" w:hAnsi="inherit" w:cs="Courier New"/>
+          <w:sz w:val="28"/>
+          <w:szCs w:val="32"/>
+          <w:lang w:eastAsia="pl-PL"/>
+        </w:rPr>
+        <w:t>have</w:t>
+      </w:r>
+      <w:proofErr w:type="spellEnd"/>
+      <w:r>
+        <w:rPr>
+          <w:rFonts w:ascii="inherit" w:eastAsia="Times New Roman" w:hAnsi="inherit" w:cs="Courier New"/>
+          <w:sz w:val="28"/>
+          <w:szCs w:val="32"/>
+          <w:lang w:eastAsia="pl-PL"/>
+        </w:rPr>
+        <w:t>" (te funkcjonalności zrealizujemy lub sięgniemy po nie jeśli starczy czasu</w:t>
+      </w:r>
+      <w:r>
+        <w:rPr>
+          <w:rFonts w:ascii="inherit" w:eastAsia="Times New Roman" w:hAnsi="inherit" w:cs="Courier New"/>
+          <w:sz w:val="28"/>
+          <w:szCs w:val="32"/>
+          <w:lang w:eastAsia="pl-PL"/>
+        </w:rPr>
+        <w:t xml:space="preserve"> </w:t>
+      </w:r>
+    </w:p>
+    <w:p>
+      <w:pPr>
+        <w:pStyle w:val="Akapitzlist"/>
+        <w:numPr>
+          <w:ilvl w:val="3"/>
+          <w:numId w:val="2"/>
+        </w:numPr>
+        <w:tabs>
+          <w:tab w:val="left" w:pos="916"/>
+          <w:tab w:val="left" w:pos="1832"/>
+          <w:tab w:val="left" w:pos="2748"/>
+          <w:tab w:val="left" w:pos="3664"/>
+          <w:tab w:val="left" w:pos="4580"/>
+          <w:tab w:val="left" w:pos="5496"/>
+          <w:tab w:val="left" w:pos="6412"/>
+          <w:tab w:val="left" w:pos="7328"/>
+          <w:tab w:val="left" w:pos="8244"/>
+          <w:tab w:val="left" w:pos="9160"/>
+          <w:tab w:val="left" w:pos="10076"/>
+          <w:tab w:val="left" w:pos="10992"/>
+          <w:tab w:val="left" w:pos="11908"/>
+          <w:tab w:val="left" w:pos="12824"/>
+          <w:tab w:val="left" w:pos="13740"/>
+          <w:tab w:val="left" w:pos="14656"/>
+        </w:tabs>
+        <w:spacing w:after="0" w:line="240" w:lineRule="auto"/>
+        <w:rPr>
+          <w:rFonts w:ascii="inherit" w:eastAsia="Times New Roman" w:hAnsi="inherit" w:cs="Courier New"/>
+          <w:sz w:val="28"/>
+          <w:szCs w:val="32"/>
+          <w:lang w:eastAsia="pl-PL"/>
+        </w:rPr>
+      </w:pPr>
+      <w:r>
+        <w:rPr>
+          <w:rFonts w:ascii="inherit" w:eastAsia="Times New Roman" w:hAnsi="inherit" w:cs="Courier New"/>
+          <w:color w:val="7030A0"/>
+          <w:sz w:val="28"/>
+          <w:szCs w:val="32"/>
+          <w:lang w:eastAsia="pl-PL"/>
+        </w:rPr>
+        <w:t xml:space="preserve"> fakturowanie, </w:t>
+      </w:r>
+    </w:p>
+    <w:p>
+      <w:pPr>
+        <w:pStyle w:val="Akapitzlist"/>
+        <w:numPr>
+          <w:ilvl w:val="3"/>
+          <w:numId w:val="2"/>
+        </w:numPr>
+        <w:tabs>
+          <w:tab w:val="left" w:pos="916"/>
+          <w:tab w:val="left" w:pos="1832"/>
+          <w:tab w:val="left" w:pos="2748"/>
+          <w:tab w:val="left" w:pos="3664"/>
+          <w:tab w:val="left" w:pos="4580"/>
+          <w:tab w:val="left" w:pos="5496"/>
+          <w:tab w:val="left" w:pos="6412"/>
+          <w:tab w:val="left" w:pos="7328"/>
+          <w:tab w:val="left" w:pos="8244"/>
+          <w:tab w:val="left" w:pos="9160"/>
+          <w:tab w:val="left" w:pos="10076"/>
+          <w:tab w:val="left" w:pos="10992"/>
+          <w:tab w:val="left" w:pos="11908"/>
+          <w:tab w:val="left" w:pos="12824"/>
+          <w:tab w:val="left" w:pos="13740"/>
+          <w:tab w:val="left" w:pos="14656"/>
+        </w:tabs>
+        <w:spacing w:after="0" w:line="240" w:lineRule="auto"/>
+        <w:rPr>
+          <w:rFonts w:ascii="inherit" w:eastAsia="Times New Roman" w:hAnsi="inherit" w:cs="Courier New"/>
+          <w:sz w:val="28"/>
+          <w:szCs w:val="32"/>
+          <w:lang w:eastAsia="pl-PL"/>
+        </w:rPr>
+      </w:pPr>
+      <w:r>
+        <w:rPr>
+          <w:rFonts w:ascii="inherit" w:eastAsia="Times New Roman" w:hAnsi="inherit" w:cs="Courier New"/>
+          <w:color w:val="7030A0"/>
+          <w:sz w:val="28"/>
+          <w:szCs w:val="32"/>
+          <w:lang w:eastAsia="pl-PL"/>
+        </w:rPr>
+        <w:t>ewid</w:t>
+      </w:r>
+      <w:r>
+        <w:rPr>
+          <w:rFonts w:ascii="inherit" w:eastAsia="Times New Roman" w:hAnsi="inherit" w:cs="Courier New"/>
+          <w:color w:val="7030A0"/>
+          <w:sz w:val="28"/>
+          <w:szCs w:val="32"/>
+          <w:lang w:eastAsia="pl-PL"/>
+        </w:rPr>
+        <w:t>e</w:t>
+      </w:r>
+      <w:r>
+        <w:rPr>
+          <w:rFonts w:ascii="inherit" w:eastAsia="Times New Roman" w:hAnsi="inherit" w:cs="Courier New"/>
+          <w:color w:val="7030A0"/>
+          <w:sz w:val="28"/>
+          <w:szCs w:val="32"/>
+          <w:lang w:eastAsia="pl-PL"/>
+        </w:rPr>
+        <w:t xml:space="preserve">ncja wpłat należności za faktury, </w:t>
+      </w:r>
+    </w:p>
+    <w:p>
+      <w:pPr>
+        <w:pStyle w:val="Akapitzlist"/>
+        <w:numPr>
+          <w:ilvl w:val="3"/>
+          <w:numId w:val="2"/>
+        </w:numPr>
+        <w:tabs>
+          <w:tab w:val="left" w:pos="916"/>
+          <w:tab w:val="left" w:pos="1832"/>
+          <w:tab w:val="left" w:pos="2748"/>
+          <w:tab w:val="left" w:pos="3664"/>
+          <w:tab w:val="left" w:pos="4580"/>
+          <w:tab w:val="left" w:pos="5496"/>
+          <w:tab w:val="left" w:pos="6412"/>
+          <w:tab w:val="left" w:pos="7328"/>
+          <w:tab w:val="left" w:pos="8244"/>
+          <w:tab w:val="left" w:pos="9160"/>
+          <w:tab w:val="left" w:pos="10076"/>
+          <w:tab w:val="left" w:pos="10992"/>
+          <w:tab w:val="left" w:pos="11908"/>
+          <w:tab w:val="left" w:pos="12824"/>
+          <w:tab w:val="left" w:pos="13740"/>
+          <w:tab w:val="left" w:pos="14656"/>
+        </w:tabs>
+        <w:spacing w:after="0" w:line="240" w:lineRule="auto"/>
+        <w:rPr>
+          <w:rFonts w:ascii="inherit" w:eastAsia="Times New Roman" w:hAnsi="inherit" w:cs="Courier New"/>
+          <w:sz w:val="28"/>
+          <w:szCs w:val="32"/>
+          <w:lang w:eastAsia="pl-PL"/>
+        </w:rPr>
+      </w:pPr>
+      <w:r>
+        <w:rPr>
+          <w:rFonts w:ascii="inherit" w:eastAsia="Times New Roman" w:hAnsi="inherit" w:cs="Courier New"/>
+          <w:color w:val="7030A0"/>
+          <w:sz w:val="28"/>
+          <w:szCs w:val="32"/>
+          <w:lang w:eastAsia="pl-PL"/>
+        </w:rPr>
+        <w:t xml:space="preserve">system </w:t>
+      </w:r>
+      <w:r>
+        <w:rPr>
+          <w:rFonts w:ascii="inherit" w:eastAsia="Times New Roman" w:hAnsi="inherit" w:cs="Courier New"/>
+          <w:color w:val="7030A0"/>
+          <w:sz w:val="28"/>
+          <w:szCs w:val="32"/>
+          <w:lang w:eastAsia="pl-PL"/>
+        </w:rPr>
+        <w:t>powiadomień o zdarzeniach księgowych (</w:t>
+      </w:r>
+      <w:proofErr w:type="spellStart"/>
+      <w:r>
+        <w:rPr>
+          <w:rFonts w:ascii="inherit" w:eastAsia="Times New Roman" w:hAnsi="inherit" w:cs="Courier New"/>
+          <w:color w:val="7030A0"/>
+          <w:sz w:val="28"/>
+          <w:szCs w:val="32"/>
+          <w:lang w:eastAsia="pl-PL"/>
+        </w:rPr>
+        <w:t>mail,sms</w:t>
+      </w:r>
+      <w:proofErr w:type="spellEnd"/>
+      <w:r>
+        <w:rPr>
+          <w:rFonts w:ascii="inherit" w:eastAsia="Times New Roman" w:hAnsi="inherit" w:cs="Courier New"/>
+          <w:color w:val="7030A0"/>
+          <w:sz w:val="28"/>
+          <w:szCs w:val="32"/>
+          <w:lang w:eastAsia="pl-PL"/>
+        </w:rPr>
+        <w:t xml:space="preserve">), </w:t>
+      </w:r>
+    </w:p>
+    <w:p>
+      <w:pPr>
+        <w:pStyle w:val="Akapitzlist"/>
+        <w:numPr>
+          <w:ilvl w:val="3"/>
+          <w:numId w:val="2"/>
+        </w:numPr>
+        <w:tabs>
+          <w:tab w:val="left" w:pos="916"/>
+          <w:tab w:val="left" w:pos="1832"/>
+          <w:tab w:val="left" w:pos="2748"/>
+          <w:tab w:val="left" w:pos="3664"/>
+          <w:tab w:val="left" w:pos="4580"/>
+          <w:tab w:val="left" w:pos="5496"/>
+          <w:tab w:val="left" w:pos="6412"/>
+          <w:tab w:val="left" w:pos="7328"/>
+          <w:tab w:val="left" w:pos="8244"/>
+          <w:tab w:val="left" w:pos="9160"/>
+          <w:tab w:val="left" w:pos="10076"/>
+          <w:tab w:val="left" w:pos="10992"/>
+          <w:tab w:val="left" w:pos="11908"/>
+          <w:tab w:val="left" w:pos="12824"/>
+          <w:tab w:val="left" w:pos="13740"/>
+          <w:tab w:val="left" w:pos="14656"/>
+        </w:tabs>
+        <w:spacing w:after="0" w:line="240" w:lineRule="auto"/>
+        <w:rPr>
+          <w:rFonts w:ascii="inherit" w:eastAsia="Times New Roman" w:hAnsi="inherit" w:cs="Courier New"/>
+          <w:sz w:val="28"/>
+          <w:szCs w:val="32"/>
+          <w:lang w:eastAsia="pl-PL"/>
+        </w:rPr>
+      </w:pPr>
+      <w:r>
+        <w:rPr>
+          <w:rFonts w:ascii="inherit" w:eastAsia="Times New Roman" w:hAnsi="inherit" w:cs="Courier New"/>
+          <w:color w:val="7030A0"/>
+          <w:sz w:val="28"/>
+          <w:szCs w:val="32"/>
+          <w:lang w:eastAsia="pl-PL"/>
+        </w:rPr>
+        <w:t>wymiana</w:t>
+      </w:r>
+      <w:r>
+        <w:rPr>
+          <w:rFonts w:ascii="inherit" w:eastAsia="Times New Roman" w:hAnsi="inherit" w:cs="Courier New"/>
+          <w:color w:val="7030A0"/>
+          <w:sz w:val="28"/>
+          <w:szCs w:val="32"/>
+          <w:lang w:eastAsia="pl-PL"/>
+        </w:rPr>
+        <w:t xml:space="preserve"> licznika (dopisanie i uaktywnienie kolejnego licznika, </w:t>
+      </w:r>
+    </w:p>
+    <w:p>
+      <w:pPr>
+        <w:pStyle w:val="Akapitzlist"/>
+        <w:numPr>
+          <w:ilvl w:val="3"/>
+          <w:numId w:val="2"/>
+        </w:numPr>
+        <w:tabs>
+          <w:tab w:val="left" w:pos="916"/>
+          <w:tab w:val="left" w:pos="1832"/>
+          <w:tab w:val="left" w:pos="2748"/>
+          <w:tab w:val="left" w:pos="3664"/>
+          <w:tab w:val="left" w:pos="4580"/>
+          <w:tab w:val="left" w:pos="5496"/>
+          <w:tab w:val="left" w:pos="6412"/>
+          <w:tab w:val="left" w:pos="7328"/>
+          <w:tab w:val="left" w:pos="8244"/>
+          <w:tab w:val="left" w:pos="9160"/>
+          <w:tab w:val="left" w:pos="10076"/>
+          <w:tab w:val="left" w:pos="10992"/>
+          <w:tab w:val="left" w:pos="11908"/>
+          <w:tab w:val="left" w:pos="12824"/>
+          <w:tab w:val="left" w:pos="13740"/>
+          <w:tab w:val="left" w:pos="14656"/>
+        </w:tabs>
+        <w:spacing w:after="0" w:line="240" w:lineRule="auto"/>
+        <w:rPr>
+          <w:rFonts w:ascii="inherit" w:eastAsia="Times New Roman" w:hAnsi="inherit" w:cs="Courier New"/>
+          <w:sz w:val="28"/>
+          <w:szCs w:val="32"/>
+          <w:lang w:eastAsia="pl-PL"/>
+        </w:rPr>
+      </w:pPr>
+      <w:r>
+        <w:rPr>
+          <w:rFonts w:ascii="inherit" w:eastAsia="Times New Roman" w:hAnsi="inherit" w:cs="Courier New"/>
+          <w:color w:val="7030A0"/>
+          <w:sz w:val="28"/>
+          <w:szCs w:val="32"/>
+          <w:lang w:eastAsia="pl-PL"/>
+        </w:rPr>
+        <w:t>dezaktywacja „starego”</w:t>
+      </w:r>
+      <w:r>
+        <w:rPr>
+          <w:rFonts w:ascii="inherit" w:eastAsia="Times New Roman" w:hAnsi="inherit" w:cs="Courier New"/>
+          <w:color w:val="7030A0"/>
+          <w:sz w:val="28"/>
+          <w:szCs w:val="32"/>
+          <w:lang w:eastAsia="pl-PL"/>
+        </w:rPr>
+        <w:t>(wymienionego)</w:t>
+      </w:r>
+      <w:r>
+        <w:rPr>
+          <w:rFonts w:ascii="inherit" w:eastAsia="Times New Roman" w:hAnsi="inherit" w:cs="Courier New"/>
+          <w:color w:val="7030A0"/>
+          <w:sz w:val="28"/>
+          <w:szCs w:val="32"/>
+          <w:lang w:eastAsia="pl-PL"/>
+        </w:rPr>
+        <w:t xml:space="preserve"> </w:t>
+      </w:r>
+      <w:r>
+        <w:rPr>
+          <w:rFonts w:ascii="inherit" w:eastAsia="Times New Roman" w:hAnsi="inherit" w:cs="Courier New"/>
+          <w:color w:val="7030A0"/>
+          <w:sz w:val="28"/>
+          <w:szCs w:val="32"/>
+          <w:lang w:eastAsia="pl-PL"/>
+        </w:rPr>
+        <w:t xml:space="preserve">licznika </w:t>
+      </w:r>
+      <w:r>
+        <w:rPr>
+          <w:rFonts w:ascii="inherit" w:eastAsia="Times New Roman" w:hAnsi="inherit" w:cs="Courier New"/>
+          <w:color w:val="7030A0"/>
+          <w:sz w:val="28"/>
+          <w:szCs w:val="32"/>
+          <w:lang w:eastAsia="pl-PL"/>
+        </w:rPr>
+        <w:t xml:space="preserve">bez kasowania archiwalnych danych, </w:t>
+      </w:r>
+    </w:p>
+    <w:p>
+      <w:pPr>
+        <w:pStyle w:val="Akapitzlist"/>
+        <w:numPr>
+          <w:ilvl w:val="3"/>
+          <w:numId w:val="2"/>
+        </w:numPr>
+        <w:tabs>
+          <w:tab w:val="left" w:pos="916"/>
+          <w:tab w:val="left" w:pos="1832"/>
+          <w:tab w:val="left" w:pos="2748"/>
+          <w:tab w:val="left" w:pos="3664"/>
+          <w:tab w:val="left" w:pos="4580"/>
+          <w:tab w:val="left" w:pos="5496"/>
+          <w:tab w:val="left" w:pos="6412"/>
+          <w:tab w:val="left" w:pos="7328"/>
+          <w:tab w:val="left" w:pos="8244"/>
+          <w:tab w:val="left" w:pos="9160"/>
+          <w:tab w:val="left" w:pos="10076"/>
+          <w:tab w:val="left" w:pos="10992"/>
+          <w:tab w:val="left" w:pos="11908"/>
+          <w:tab w:val="left" w:pos="12824"/>
+          <w:tab w:val="left" w:pos="13740"/>
+          <w:tab w:val="left" w:pos="14656"/>
+        </w:tabs>
+        <w:spacing w:after="0" w:line="240" w:lineRule="auto"/>
+        <w:rPr>
+          <w:rFonts w:ascii="inherit" w:eastAsia="Times New Roman" w:hAnsi="inherit" w:cs="Courier New"/>
+          <w:sz w:val="28"/>
+          <w:szCs w:val="32"/>
+          <w:lang w:eastAsia="pl-PL"/>
+        </w:rPr>
+      </w:pPr>
+      <w:r>
+        <w:rPr>
+          <w:rFonts w:ascii="inherit" w:eastAsia="Times New Roman" w:hAnsi="inherit" w:cs="Courier New"/>
+          <w:color w:val="7030A0"/>
+          <w:sz w:val="28"/>
+          <w:szCs w:val="32"/>
+          <w:lang w:eastAsia="pl-PL"/>
+        </w:rPr>
+        <w:t xml:space="preserve">dodanie </w:t>
+      </w:r>
+      <w:r>
+        <w:rPr>
+          <w:rFonts w:ascii="inherit" w:eastAsia="Times New Roman" w:hAnsi="inherit" w:cs="Courier New"/>
+          <w:color w:val="7030A0"/>
+          <w:sz w:val="28"/>
+          <w:szCs w:val="32"/>
+          <w:lang w:eastAsia="pl-PL"/>
+        </w:rPr>
+        <w:t xml:space="preserve">kolejnej </w:t>
+      </w:r>
+      <w:r>
+        <w:rPr>
+          <w:rFonts w:ascii="inherit" w:eastAsia="Times New Roman" w:hAnsi="inherit" w:cs="Courier New"/>
+          <w:color w:val="7030A0"/>
+          <w:sz w:val="28"/>
+          <w:szCs w:val="32"/>
+          <w:lang w:eastAsia="pl-PL"/>
+        </w:rPr>
+        <w:t>umowy w innym punkcie odbioru</w:t>
+      </w:r>
+      <w:r>
+        <w:rPr>
+          <w:rFonts w:ascii="inherit" w:eastAsia="Times New Roman" w:hAnsi="inherit" w:cs="Courier New"/>
+          <w:color w:val="7030A0"/>
+          <w:sz w:val="28"/>
+          <w:szCs w:val="32"/>
+          <w:lang w:eastAsia="pl-PL"/>
+        </w:rPr>
+        <w:t xml:space="preserve"> (inny adres fizyczny tego samego klienta, np. drugi dom, wydzielone mieszkanie</w:t>
+      </w:r>
+      <w:r>
+        <w:rPr>
+          <w:rFonts w:ascii="inherit" w:eastAsia="Times New Roman" w:hAnsi="inherit" w:cs="Courier New"/>
+          <w:color w:val="7030A0"/>
+          <w:sz w:val="28"/>
+          <w:szCs w:val="32"/>
+          <w:lang w:eastAsia="pl-PL"/>
+        </w:rPr>
+        <w:t>,</w:t>
+      </w:r>
+      <w:r>
+        <w:rPr>
+          <w:rFonts w:ascii="inherit" w:eastAsia="Times New Roman" w:hAnsi="inherit" w:cs="Courier New"/>
+          <w:color w:val="7030A0"/>
+          <w:sz w:val="28"/>
+          <w:szCs w:val="32"/>
+          <w:lang w:eastAsia="pl-PL"/>
+        </w:rPr>
+        <w:t xml:space="preserve"> domek letniskowy</w:t>
+      </w:r>
+      <w:r>
+        <w:rPr>
+          <w:rFonts w:ascii="inherit" w:eastAsia="Times New Roman" w:hAnsi="inherit" w:cs="Courier New"/>
+          <w:color w:val="7030A0"/>
+          <w:sz w:val="28"/>
+          <w:szCs w:val="32"/>
+          <w:lang w:eastAsia="pl-PL"/>
+        </w:rPr>
+        <w:t xml:space="preserve"> </w:t>
+      </w:r>
+    </w:p>
+    <w:p>
+      <w:pPr>
+        <w:pStyle w:val="Akapitzlist"/>
+        <w:numPr>
+          <w:ilvl w:val="3"/>
+          <w:numId w:val="2"/>
+        </w:numPr>
+        <w:tabs>
+          <w:tab w:val="left" w:pos="916"/>
+          <w:tab w:val="left" w:pos="1832"/>
+          <w:tab w:val="left" w:pos="2748"/>
+          <w:tab w:val="left" w:pos="3664"/>
+          <w:tab w:val="left" w:pos="4580"/>
+          <w:tab w:val="left" w:pos="5496"/>
+          <w:tab w:val="left" w:pos="6412"/>
+          <w:tab w:val="left" w:pos="7328"/>
+          <w:tab w:val="left" w:pos="8244"/>
+          <w:tab w:val="left" w:pos="9160"/>
+          <w:tab w:val="left" w:pos="10076"/>
+          <w:tab w:val="left" w:pos="10992"/>
+          <w:tab w:val="left" w:pos="11908"/>
+          <w:tab w:val="left" w:pos="12824"/>
+          <w:tab w:val="left" w:pos="13740"/>
+          <w:tab w:val="left" w:pos="14656"/>
+        </w:tabs>
+        <w:spacing w:after="0" w:line="240" w:lineRule="auto"/>
+        <w:rPr>
+          <w:rFonts w:ascii="inherit" w:eastAsia="Times New Roman" w:hAnsi="inherit" w:cs="Courier New"/>
+          <w:sz w:val="28"/>
+          <w:szCs w:val="32"/>
+          <w:lang w:eastAsia="pl-PL"/>
+        </w:rPr>
+      </w:pPr>
+      <w:r>
+        <w:rPr>
+          <w:rFonts w:ascii="inherit" w:eastAsia="Times New Roman" w:hAnsi="inherit" w:cs="Courier New"/>
+          <w:color w:val="7030A0"/>
+          <w:sz w:val="28"/>
+          <w:szCs w:val="32"/>
+          <w:lang w:eastAsia="pl-PL"/>
+        </w:rPr>
+        <w:t>zamknięcie umowy</w:t>
+      </w:r>
+      <w:r>
+        <w:rPr>
+          <w:rFonts w:ascii="inherit" w:eastAsia="Times New Roman" w:hAnsi="inherit" w:cs="Courier New"/>
+          <w:color w:val="7030A0"/>
+          <w:sz w:val="28"/>
+          <w:szCs w:val="32"/>
+          <w:lang w:eastAsia="pl-PL"/>
+        </w:rPr>
+        <w:t>]</w:t>
+      </w:r>
+    </w:p>
+    <w:p>
+      <w:pPr>
+        <w:pStyle w:val="Akapitzlist"/>
+        <w:numPr>
+          <w:ilvl w:val="0"/>
+          <w:numId w:val="1"/>
+        </w:numPr>
+        <w:tabs>
+          <w:tab w:val="left" w:pos="916"/>
+          <w:tab w:val="left" w:pos="1832"/>
+          <w:tab w:val="left" w:pos="2748"/>
+          <w:tab w:val="left" w:pos="3664"/>
+          <w:tab w:val="left" w:pos="4580"/>
+          <w:tab w:val="left" w:pos="5496"/>
+          <w:tab w:val="left" w:pos="6412"/>
+          <w:tab w:val="left" w:pos="7328"/>
+          <w:tab w:val="left" w:pos="8244"/>
+          <w:tab w:val="left" w:pos="9160"/>
+          <w:tab w:val="left" w:pos="10076"/>
+          <w:tab w:val="left" w:pos="10992"/>
+          <w:tab w:val="left" w:pos="11908"/>
+          <w:tab w:val="left" w:pos="12824"/>
+          <w:tab w:val="left" w:pos="13740"/>
+          <w:tab w:val="left" w:pos="14656"/>
+        </w:tabs>
+        <w:spacing w:after="0" w:line="240" w:lineRule="auto"/>
+        <w:rPr>
+          <w:rFonts w:ascii="inherit" w:eastAsia="Times New Roman" w:hAnsi="inherit" w:cs="Courier New"/>
+          <w:sz w:val="28"/>
+          <w:szCs w:val="32"/>
+          <w:lang w:eastAsia="pl-PL"/>
+        </w:rPr>
+      </w:pPr>
+      <w:r>
+        <w:rPr>
+          <w:rFonts w:ascii="inherit" w:eastAsia="Times New Roman" w:hAnsi="inherit" w:cs="Courier New"/>
+          <w:sz w:val="28"/>
+          <w:szCs w:val="32"/>
+          <w:lang w:eastAsia="pl-PL"/>
+        </w:rPr>
+        <w:t>-- daty - kiedy planujemy skonsultować i "oddać" jakie funkcjonalności.</w:t>
+      </w:r>
+      <w:r>
+        <w:rPr>
+          <w:rFonts w:ascii="inherit" w:eastAsia="Times New Roman" w:hAnsi="inherit" w:cs="Courier New"/>
+          <w:sz w:val="28"/>
+          <w:szCs w:val="32"/>
+          <w:lang w:eastAsia="pl-PL"/>
+        </w:rPr>
+        <w:t xml:space="preserve"> </w:t>
+      </w:r>
+      <w:r>
+        <w:rPr>
+          <w:rFonts w:ascii="inherit" w:eastAsia="Times New Roman" w:hAnsi="inherit" w:cs="Courier New"/>
+          <w:color w:val="FF0000"/>
+          <w:sz w:val="36"/>
+          <w:szCs w:val="48"/>
+          <w:lang w:eastAsia="pl-PL"/>
+        </w:rPr>
+        <w:t xml:space="preserve">( </w:t>
+      </w:r>
+      <w:r>
+        <w:rPr>
+          <w:rFonts w:ascii="inherit" w:eastAsia="Times New Roman" w:hAnsi="inherit" w:cs="Courier New"/>
+          <w:b/>
+          <w:bCs/>
+          <w:color w:val="FF0000"/>
+          <w:sz w:val="36"/>
+          <w:szCs w:val="48"/>
+          <w:u w:val="single"/>
+          <w:lang w:eastAsia="pl-PL"/>
+        </w:rPr>
+        <w:t>TYLKO 2 TYGODNIE NA CAŁOŚĆ</w:t>
+      </w:r>
+      <w:r>
+        <w:rPr>
+          <w:rFonts w:ascii="inherit" w:eastAsia="Times New Roman" w:hAnsi="inherit" w:cs="Courier New"/>
+          <w:color w:val="FF0000"/>
+          <w:sz w:val="36"/>
+          <w:szCs w:val="48"/>
+          <w:lang w:eastAsia="pl-PL"/>
+        </w:rPr>
+        <w:t xml:space="preserve"> !!! )</w:t>
       </w:r>
     </w:p>
     <w:p>
@@ -3076,6 +3242,7 @@
     <w:lsdException w:name="HTML Sample" w:semiHidden="1" w:unhideWhenUsed="1"/>
     <w:lsdException w:name="HTML Typewriter" w:semiHidden="1" w:unhideWhenUsed="1"/>
     <w:lsdException w:name="HTML Variable" w:semiHidden="1" w:unhideWhenUsed="1"/>
+    <w:lsdException w:name="Normal Table" w:semiHidden="1" w:unhideWhenUsed="1"/>
     <w:lsdException w:name="annotation subject" w:semiHidden="1" w:unhideWhenUsed="1"/>
     <w:lsdException w:name="No List" w:semiHidden="1" w:unhideWhenUsed="1"/>
     <w:lsdException w:name="Outline List 1" w:semiHidden="1" w:unhideWhenUsed="1"/>
@@ -3121,9 +3288,11 @@
     <w:lsdException w:name="Table Subtle 1" w:semiHidden="1" w:unhideWhenUsed="1"/>
     <w:lsdException w:name="Table Subtle 2" w:semiHidden="1" w:unhideWhenUsed="1"/>
     <w:lsdException w:name="Table Web 1" w:semiHidden="1" w:unhideWhenUsed="1"/>
+    <w:lsdException w:name="Table Web 2" w:semiHidden="1" w:unhideWhenUsed="1"/>
     <w:lsdException w:name="Table Web 3" w:semiHidden="1" w:unhideWhenUsed="1"/>
     <w:lsdException w:name="Balloon Text" w:semiHidden="1" w:unhideWhenUsed="1"/>
     <w:lsdException w:name="Table Grid" w:uiPriority="39"/>
+    <w:lsdException w:name="Table Theme" w:semiHidden="1" w:unhideWhenUsed="1"/>
     <w:lsdException w:name="Placeholder Text" w:semiHidden="1"/>
     <w:lsdException w:name="No Spacing" w:uiPriority="1" w:qFormat="1"/>
     <w:lsdException w:name="Light Shading" w:uiPriority="60"/>

</xml_diff>